<commit_message>
vendor personal details updated
</commit_message>
<xml_diff>
--- a/notes/intervention_package.docx
+++ b/notes/intervention_package.docx
@@ -58,35 +58,6 @@
         </w:rPr>
         <w:t>composer require intervention/image</w:t>
       </w:r>
-    </w:p>
-    <w:p>
-      <w:pPr>
-        <w:rPr>
-          <w:rFonts w:ascii="Arial" w:hAnsi="Arial" w:cs="Arial"/>
-          <w:sz w:val="24"/>
-          <w:szCs w:val="24"/>
-          <w:lang w:val="en-US"/>
-        </w:rPr>
-      </w:pPr>
-      <w:r>
-        <w:rPr>
-          <w:rFonts w:ascii="Arial" w:hAnsi="Arial" w:cs="Arial"/>
-          <w:sz w:val="24"/>
-          <w:szCs w:val="24"/>
-          <w:lang w:val="en-US"/>
-        </w:rPr>
-        <w:t>Step 2:</w:t>
-      </w:r>
-    </w:p>
-    <w:p>
-      <w:pPr>
-        <w:rPr>
-          <w:rFonts w:ascii="Arial" w:hAnsi="Arial" w:cs="Arial"/>
-          <w:sz w:val="24"/>
-          <w:szCs w:val="24"/>
-          <w:lang w:val="en-US"/>
-        </w:rPr>
-      </w:pPr>
       <w:bookmarkStart w:id="0" w:name="_GoBack"/>
       <w:bookmarkEnd w:id="0"/>
     </w:p>

</xml_diff>